<commit_message>
Add completed programming exercises
</commit_message>
<xml_diff>
--- a/_Deep Learning for Healthcare Specialisation (University of Illinois)/1_Health Data Science Foundations/Quizzes.docx
+++ b/_Deep Learning for Healthcare Specialisation (University of Illinois)/1_Health Data Science Foundations/Quizzes.docx
@@ -852,18 +852,6 @@
         </w:numPr>
       </w:pPr>
       <w:r>
-        <w:t>Data gathering</w:t>
-      </w:r>
-    </w:p>
-    <w:p>
-      <w:pPr>
-        <w:pStyle w:val="ListParagraph"/>
-        <w:numPr>
-          <w:ilvl w:val="1"/>
-          <w:numId w:val="3"/>
-        </w:numPr>
-      </w:pPr>
-      <w:r>
         <w:t>Cohort construction</w:t>
       </w:r>
     </w:p>
@@ -936,18 +924,6 @@
         </w:numPr>
       </w:pPr>
       <w:r>
-        <w:t>Define what the prediction target needs to achieve based on business needs.</w:t>
-      </w:r>
-    </w:p>
-    <w:p>
-      <w:pPr>
-        <w:pStyle w:val="ListParagraph"/>
-        <w:numPr>
-          <w:ilvl w:val="1"/>
-          <w:numId w:val="3"/>
-        </w:numPr>
-      </w:pPr>
-      <w:r>
         <w:t>Prior experience from previous projects</w:t>
       </w:r>
     </w:p>
@@ -1001,6 +977,14 @@
     </w:p>
     <w:p>
       <w:pPr>
+        <w:ind w:left="1080"/>
+      </w:pPr>
+      <w:r>
+        <w:t>For example, the data used in prospective studies are often secondary data such as HER data, where the primary purpose of such data is not to support research studies but clinical practice.</w:t>
+      </w:r>
+    </w:p>
+    <w:p>
+      <w:pPr>
         <w:pStyle w:val="ListParagraph"/>
         <w:numPr>
           <w:ilvl w:val="0"/>
@@ -1039,30 +1023,6 @@
       <w:pPr>
         <w:pStyle w:val="ListParagraph"/>
         <w:numPr>
-          <w:ilvl w:val="1"/>
-          <w:numId w:val="3"/>
-        </w:numPr>
-      </w:pPr>
-      <w:r>
-        <w:t xml:space="preserve">Matching criteria in case-control studies have a small impact on the resulting cohort. </w:t>
-      </w:r>
-    </w:p>
-    <w:p>
-      <w:pPr>
-        <w:pStyle w:val="ListParagraph"/>
-        <w:numPr>
-          <w:ilvl w:val="1"/>
-          <w:numId w:val="3"/>
-        </w:numPr>
-      </w:pPr>
-      <w:r>
-        <w:t>Case control studies are easier to conduct than cohort studies.</w:t>
-      </w:r>
-    </w:p>
-    <w:p>
-      <w:pPr>
-        <w:pStyle w:val="ListParagraph"/>
-        <w:numPr>
           <w:ilvl w:val="0"/>
           <w:numId w:val="3"/>
         </w:numPr>
@@ -1080,7 +1040,7 @@
         </w:numPr>
       </w:pPr>
       <w:r>
-        <w:t xml:space="preserve">One should always try to create as many features as possible. </w:t>
+        <w:t>The shorter the observation window, the harder the prediction task is.</w:t>
       </w:r>
     </w:p>
     <w:p>
@@ -1092,31 +1052,15 @@
         </w:numPr>
       </w:pPr>
       <w:r>
-        <w:t>The longer the prediction window, the easier the prediction task is.</w:t>
-      </w:r>
-    </w:p>
-    <w:p>
-      <w:pPr>
-        <w:pStyle w:val="ListParagraph"/>
-        <w:numPr>
-          <w:ilvl w:val="1"/>
-          <w:numId w:val="3"/>
-        </w:numPr>
-      </w:pPr>
-      <w:r>
-        <w:t>The shorter the observation window, the harder the prediction task is.</w:t>
-      </w:r>
-    </w:p>
-    <w:p>
-      <w:pPr>
-        <w:pStyle w:val="ListParagraph"/>
-        <w:numPr>
-          <w:ilvl w:val="1"/>
-          <w:numId w:val="3"/>
-        </w:numPr>
-      </w:pPr>
-      <w:r>
-        <w:t xml:space="preserve">Longer prediction can limit the amount of data that can be used for building the predictive model. </w:t>
+        <w:t>Longer prediction can limit the amount of data that can be used for building the predictive model.</w:t>
+      </w:r>
+    </w:p>
+    <w:p>
+      <w:pPr>
+        <w:ind w:left="1080"/>
+      </w:pPr>
+      <w:r>
+        <w:t>Some patients with shorter history will disqualify them in predictive modelling because of a long prediction window.</w:t>
       </w:r>
     </w:p>
     <w:p>
@@ -1152,18 +1096,6 @@
         </w:numPr>
       </w:pPr>
       <w:r>
-        <w:t xml:space="preserve">For training deep learning models, it is important to keep validation and test sets large. </w:t>
-      </w:r>
-    </w:p>
-    <w:p>
-      <w:pPr>
-        <w:pStyle w:val="ListParagraph"/>
-        <w:numPr>
-          <w:ilvl w:val="1"/>
-          <w:numId w:val="3"/>
-        </w:numPr>
-      </w:pPr>
-      <w:r>
         <w:t>Validation and Test sets can be small but should contain realistic samples with high-quality labels.</w:t>
       </w:r>
     </w:p>
@@ -1216,7 +1148,7 @@
         </w:numPr>
       </w:pPr>
       <w:r>
-        <w:t>n*d*d*</w:t>
+        <w:t>n*d*</w:t>
       </w:r>
       <w:proofErr w:type="spellStart"/>
       <w:r>
@@ -1228,63 +1160,8 @@
       </w:r>
     </w:p>
     <w:p>
-      <w:pPr>
-        <w:pStyle w:val="ListParagraph"/>
-        <w:numPr>
-          <w:ilvl w:val="1"/>
-          <w:numId w:val="3"/>
-        </w:numPr>
-      </w:pPr>
-      <w:r>
-        <w:t>n*d*</w:t>
-      </w:r>
-      <w:proofErr w:type="spellStart"/>
-      <w:r>
-        <w:t>i</w:t>
-      </w:r>
-      <w:proofErr w:type="spellEnd"/>
-      <w:r>
-        <w:t>*k</w:t>
-      </w:r>
-    </w:p>
-    <w:p>
-      <w:pPr>
-        <w:pStyle w:val="ListParagraph"/>
-        <w:numPr>
-          <w:ilvl w:val="1"/>
-          <w:numId w:val="3"/>
-        </w:numPr>
-      </w:pPr>
-      <w:r>
-        <w:t>n*d*</w:t>
-      </w:r>
-      <w:proofErr w:type="spellStart"/>
-      <w:r>
-        <w:t>i</w:t>
-      </w:r>
-      <w:proofErr w:type="spellEnd"/>
-      <w:r>
-        <w:t>*k*k</w:t>
-      </w:r>
-    </w:p>
-    <w:p>
-      <w:pPr>
-        <w:pStyle w:val="ListParagraph"/>
-        <w:numPr>
-          <w:ilvl w:val="1"/>
-          <w:numId w:val="3"/>
-        </w:numPr>
-      </w:pPr>
-      <w:r>
-        <w:t>n*sqrt(d)*</w:t>
-      </w:r>
-      <w:proofErr w:type="spellStart"/>
-      <w:r>
-        <w:t>i</w:t>
-      </w:r>
-      <w:proofErr w:type="spellEnd"/>
-      <w:r>
-        <w:t>*k</w:t>
+      <w:r>
+        <w:br w:type="page"/>
       </w:r>
     </w:p>
     <w:p>
@@ -1296,6 +1173,7 @@
         </w:numPr>
       </w:pPr>
       <w:r>
+        <w:lastRenderedPageBreak/>
         <w:t>Fill in the Blanks in this order: Total Population, Condition Positive, True Positive, Prediction Outcome Negative, True Negative.</w:t>
       </w:r>
     </w:p>
@@ -1307,7 +1185,6 @@
         <w:rPr>
           <w:noProof/>
         </w:rPr>
-        <w:lastRenderedPageBreak/>
         <w:drawing>
           <wp:inline distT="0" distB="0" distL="0" distR="0" wp14:anchorId="59210051" wp14:editId="7EE4FD82">
             <wp:extent cx="4960620" cy="2255520"/>
@@ -1366,6 +1243,57 @@
           <w:numId w:val="3"/>
         </w:numPr>
       </w:pPr>
+      <w:r>
+        <w:t>TN = Actual Negative – FP = 935 – 100 = 835</w:t>
+      </w:r>
+    </w:p>
+    <w:p>
+      <w:pPr>
+        <w:pStyle w:val="ListParagraph"/>
+        <w:numPr>
+          <w:ilvl w:val="1"/>
+          <w:numId w:val="3"/>
+        </w:numPr>
+      </w:pPr>
+      <w:r>
+        <w:t>Predicted Negative = TN + FN = 835 + 10 = 845</w:t>
+      </w:r>
+    </w:p>
+    <w:p>
+      <w:pPr>
+        <w:pStyle w:val="ListParagraph"/>
+        <w:numPr>
+          <w:ilvl w:val="1"/>
+          <w:numId w:val="3"/>
+        </w:numPr>
+      </w:pPr>
+      <w:r>
+        <w:t>TP = Predicted Positive – FP = 155 – 100 = 55</w:t>
+      </w:r>
+    </w:p>
+    <w:p>
+      <w:pPr>
+        <w:pStyle w:val="ListParagraph"/>
+        <w:numPr>
+          <w:ilvl w:val="1"/>
+          <w:numId w:val="3"/>
+        </w:numPr>
+      </w:pPr>
+      <w:r>
+        <w:t>Actual Positive = TP + FN = 55 + 10 = 65</w:t>
+      </w:r>
+    </w:p>
+    <w:p>
+      <w:pPr>
+        <w:pStyle w:val="ListParagraph"/>
+        <w:numPr>
+          <w:ilvl w:val="1"/>
+          <w:numId w:val="3"/>
+        </w:numPr>
+      </w:pPr>
+      <w:r>
+        <w:t>Total Population = TP + FP + FN + TN = 55 + 100 + 10 + 835 = 1000</w:t>
+      </w:r>
     </w:p>
     <w:p>
       <w:pPr>
@@ -1470,12 +1398,46 @@
         </w:numPr>
       </w:pPr>
       <w:r>
-        <w:t>J</w:t>
-      </w:r>
-    </w:p>
-    <w:p>
-      <w:r>
-        <w:br w:type="page"/>
+        <w:t>TPR = TP / Actual Positive = 55 / 65 = 84.6%</w:t>
+      </w:r>
+    </w:p>
+    <w:p>
+      <w:pPr>
+        <w:pStyle w:val="ListParagraph"/>
+        <w:numPr>
+          <w:ilvl w:val="1"/>
+          <w:numId w:val="3"/>
+        </w:numPr>
+      </w:pPr>
+      <w:r>
+        <w:t>FPR = FP / Actual Negative = 100 / 935 = 10.7%</w:t>
+      </w:r>
+    </w:p>
+    <w:p>
+      <w:pPr>
+        <w:pStyle w:val="ListParagraph"/>
+        <w:numPr>
+          <w:ilvl w:val="1"/>
+          <w:numId w:val="3"/>
+        </w:numPr>
+      </w:pPr>
+      <w:r>
+        <w:t>FNR = FN / Actual Positive = 10 / 65 = 15.4%</w:t>
+      </w:r>
+    </w:p>
+    <w:p>
+      <w:pPr>
+        <w:pStyle w:val="ListParagraph"/>
+        <w:numPr>
+          <w:ilvl w:val="1"/>
+          <w:numId w:val="3"/>
+        </w:numPr>
+      </w:pPr>
+      <w:r>
+        <w:t xml:space="preserve">TNR = TN / Actual Negative = 835 / 935 = </w:t>
+      </w:r>
+      <w:r>
+        <w:t>89.3%</w:t>
       </w:r>
     </w:p>
     <w:p>
@@ -1496,7 +1458,51 @@
         </w:numPr>
       </w:pPr>
       <w:r>
-        <w:t>Skip to Main Content</w:t>
+        <w:t>What is</w:t>
+      </w:r>
+      <w:r>
+        <w:t xml:space="preserve"> true about activation functions?</w:t>
+      </w:r>
+    </w:p>
+    <w:p>
+      <w:pPr>
+        <w:pStyle w:val="ListParagraph"/>
+        <w:numPr>
+          <w:ilvl w:val="1"/>
+          <w:numId w:val="4"/>
+        </w:numPr>
+      </w:pPr>
+      <w:r>
+        <w:t xml:space="preserve">Activation functions describe non-linear transformation </w:t>
+      </w:r>
+    </w:p>
+    <w:p>
+      <w:pPr>
+        <w:pStyle w:val="ListParagraph"/>
+        <w:numPr>
+          <w:ilvl w:val="1"/>
+          <w:numId w:val="4"/>
+        </w:numPr>
+      </w:pPr>
+      <w:r>
+        <w:t>Activation functions are specified by the user when setting up the neural network architectures</w:t>
+      </w:r>
+    </w:p>
+    <w:p>
+      <w:pPr>
+        <w:pStyle w:val="ListParagraph"/>
+        <w:numPr>
+          <w:ilvl w:val="1"/>
+          <w:numId w:val="4"/>
+        </w:numPr>
+      </w:pPr>
+      <w:proofErr w:type="spellStart"/>
+      <w:r>
+        <w:t>ReLU</w:t>
+      </w:r>
+      <w:proofErr w:type="spellEnd"/>
+      <w:r>
+        <w:t xml:space="preserve"> is able to cope with vanishing gradient problems better than Sigmoid and Tanh. </w:t>
       </w:r>
     </w:p>
     <w:p>
@@ -1507,6 +1513,53 @@
           <w:numId w:val="4"/>
         </w:numPr>
       </w:pPr>
+      <w:r>
+        <w:t>What is true about gradient descent?</w:t>
+      </w:r>
+    </w:p>
+    <w:p>
+      <w:pPr>
+        <w:pStyle w:val="ListParagraph"/>
+        <w:numPr>
+          <w:ilvl w:val="1"/>
+          <w:numId w:val="4"/>
+        </w:numPr>
+      </w:pPr>
+      <w:r>
+        <w:t xml:space="preserve">Log-likelihood and likelihood function has the same optimal but log-likelihood is often easier to manipulate. </w:t>
+      </w:r>
+    </w:p>
+    <w:p>
+      <w:pPr>
+        <w:pStyle w:val="ListParagraph"/>
+        <w:numPr>
+          <w:ilvl w:val="1"/>
+          <w:numId w:val="4"/>
+        </w:numPr>
+      </w:pPr>
+      <w:r>
+        <w:t>Gradient descent is an optimization method for optimizing model parameters</w:t>
+      </w:r>
+    </w:p>
+    <w:p>
+      <w:pPr>
+        <w:pStyle w:val="ListParagraph"/>
+        <w:numPr>
+          <w:ilvl w:val="1"/>
+          <w:numId w:val="4"/>
+        </w:numPr>
+      </w:pPr>
+      <w:r>
+        <w:t>Stochastic gradient descent is a variant of the gradient descent method that is popular for neural networks training.</w:t>
+      </w:r>
+    </w:p>
+    <w:p>
+      <w:pPr>
+        <w:ind w:left="1080"/>
+      </w:pPr>
+      <w:r>
+        <w:t>Gradient descent is a general method for optimisation, which is commonly used in many machine learning methods.</w:t>
+      </w:r>
     </w:p>
     <w:p>
       <w:pPr>
@@ -1517,7 +1570,85 @@
         </w:numPr>
       </w:pPr>
       <w:r>
-        <w:t xml:space="preserve"> </w:t>
+        <w:t xml:space="preserve">In forward computation, how is weight </w:t>
+      </w:r>
+      <m:oMath>
+        <m:sSubSup>
+          <m:sSubSupPr>
+            <m:ctrlPr>
+              <w:rPr>
+                <w:rFonts w:ascii="Cambria Math" w:hAnsi="Cambria Math"/>
+                <w:i/>
+              </w:rPr>
+            </m:ctrlPr>
+          </m:sSubSupPr>
+          <m:e>
+            <m:r>
+              <w:rPr>
+                <w:rFonts w:ascii="Cambria Math" w:hAnsi="Cambria Math"/>
+              </w:rPr>
+              <m:t>W</m:t>
+            </m:r>
+          </m:e>
+          <m:sub>
+            <m:r>
+              <w:rPr>
+                <w:rFonts w:ascii="Cambria Math" w:hAnsi="Cambria Math"/>
+              </w:rPr>
+              <m:t>12</m:t>
+            </m:r>
+          </m:sub>
+          <m:sup>
+            <m:d>
+              <m:dPr>
+                <m:ctrlPr>
+                  <w:rPr>
+                    <w:rFonts w:ascii="Cambria Math" w:hAnsi="Cambria Math"/>
+                    <w:i/>
+                  </w:rPr>
+                </m:ctrlPr>
+              </m:dPr>
+              <m:e>
+                <m:r>
+                  <w:rPr>
+                    <w:rFonts w:ascii="Cambria Math" w:hAnsi="Cambria Math"/>
+                  </w:rPr>
+                  <m:t>1</m:t>
+                </m:r>
+              </m:e>
+            </m:d>
+          </m:sup>
+        </m:sSubSup>
+      </m:oMath>
+      <w:r>
+        <w:t xml:space="preserve"> used?</w:t>
+      </w:r>
+    </w:p>
+    <w:p>
+      <w:pPr>
+        <w:pStyle w:val="ListParagraph"/>
+        <w:numPr>
+          <w:ilvl w:val="1"/>
+          <w:numId w:val="4"/>
+        </w:numPr>
+      </w:pPr>
+      <w:r>
+        <w:t>Connect neuron x</w:t>
+      </w:r>
+      <w:r>
+        <w:t>2</w:t>
+      </w:r>
+      <w:r>
+        <w:t xml:space="preserve"> from the input layer to output neuron h</w:t>
+      </w:r>
+      <w:r>
+        <w:t>1</w:t>
+      </w:r>
+      <w:r>
+        <w:t xml:space="preserve"> in the second layer</w:t>
+      </w:r>
+      <w:r>
+        <w:t>.</w:t>
       </w:r>
     </w:p>
     <w:p>
@@ -1528,6 +1659,181 @@
           <w:numId w:val="4"/>
         </w:numPr>
       </w:pPr>
+      <w:r>
+        <w:t xml:space="preserve">In the general form of forward computation, the weight matrix </w:t>
+      </w:r>
+      <m:oMath>
+        <m:sSup>
+          <m:sSupPr>
+            <m:ctrlPr>
+              <w:rPr>
+                <w:rFonts w:ascii="Cambria Math" w:hAnsi="Cambria Math"/>
+                <w:i/>
+              </w:rPr>
+            </m:ctrlPr>
+          </m:sSupPr>
+          <m:e>
+            <m:r>
+              <w:rPr>
+                <w:rFonts w:ascii="Cambria Math" w:hAnsi="Cambria Math"/>
+              </w:rPr>
+              <m:t>W</m:t>
+            </m:r>
+          </m:e>
+          <m:sup>
+            <m:d>
+              <m:dPr>
+                <m:ctrlPr>
+                  <w:rPr>
+                    <w:rFonts w:ascii="Cambria Math" w:hAnsi="Cambria Math"/>
+                    <w:i/>
+                  </w:rPr>
+                </m:ctrlPr>
+              </m:dPr>
+              <m:e>
+                <m:r>
+                  <w:rPr>
+                    <w:rFonts w:ascii="Cambria Math" w:hAnsi="Cambria Math"/>
+                  </w:rPr>
+                  <m:t>l</m:t>
+                </m:r>
+              </m:e>
+            </m:d>
+          </m:sup>
+        </m:sSup>
+      </m:oMath>
+      <w:r>
+        <w:t xml:space="preserve"> and bias vector </w:t>
+      </w:r>
+      <m:oMath>
+        <m:sSup>
+          <m:sSupPr>
+            <m:ctrlPr>
+              <w:rPr>
+                <w:rFonts w:ascii="Cambria Math" w:hAnsi="Cambria Math"/>
+                <w:i/>
+              </w:rPr>
+            </m:ctrlPr>
+          </m:sSupPr>
+          <m:e>
+            <m:r>
+              <w:rPr>
+                <w:rFonts w:ascii="Cambria Math" w:hAnsi="Cambria Math"/>
+              </w:rPr>
+              <m:t>b</m:t>
+            </m:r>
+          </m:e>
+          <m:sup>
+            <m:r>
+              <w:rPr>
+                <w:rFonts w:ascii="Cambria Math" w:hAnsi="Cambria Math"/>
+              </w:rPr>
+              <m:t>l</m:t>
+            </m:r>
+          </m:sup>
+        </m:sSup>
+      </m:oMath>
+      <w:r>
+        <w:t xml:space="preserve"> </w:t>
+      </w:r>
+      <w:r>
+        <w:t>are used to connect?</w:t>
+      </w:r>
+    </w:p>
+    <w:p>
+      <w:pPr>
+        <w:pStyle w:val="ListParagraph"/>
+        <w:numPr>
+          <w:ilvl w:val="1"/>
+          <w:numId w:val="4"/>
+        </w:numPr>
+      </w:pPr>
+      <w:r>
+        <w:t xml:space="preserve">Pre-activation </w:t>
+      </w:r>
+      <m:oMath>
+        <m:sSup>
+          <m:sSupPr>
+            <m:ctrlPr>
+              <w:rPr>
+                <w:rFonts w:ascii="Cambria Math" w:hAnsi="Cambria Math"/>
+                <w:i/>
+              </w:rPr>
+            </m:ctrlPr>
+          </m:sSupPr>
+          <m:e>
+            <m:r>
+              <w:rPr>
+                <w:rFonts w:ascii="Cambria Math" w:hAnsi="Cambria Math"/>
+              </w:rPr>
+              <m:t>z</m:t>
+            </m:r>
+          </m:e>
+          <m:sup>
+            <m:r>
+              <w:rPr>
+                <w:rFonts w:ascii="Cambria Math" w:hAnsi="Cambria Math"/>
+              </w:rPr>
+              <m:t>(</m:t>
+            </m:r>
+            <m:r>
+              <w:rPr>
+                <w:rFonts w:ascii="Cambria Math" w:hAnsi="Cambria Math"/>
+              </w:rPr>
+              <m:t>l+1</m:t>
+            </m:r>
+            <m:r>
+              <w:rPr>
+                <w:rFonts w:ascii="Cambria Math" w:hAnsi="Cambria Math"/>
+              </w:rPr>
+              <m:t>)</m:t>
+            </m:r>
+          </m:sup>
+        </m:sSup>
+      </m:oMath>
+      <w:r>
+        <w:t xml:space="preserve"> and activation </w:t>
+      </w:r>
+      <m:oMath>
+        <m:sSup>
+          <m:sSupPr>
+            <m:ctrlPr>
+              <w:rPr>
+                <w:rFonts w:ascii="Cambria Math" w:hAnsi="Cambria Math"/>
+                <w:i/>
+              </w:rPr>
+            </m:ctrlPr>
+          </m:sSupPr>
+          <m:e>
+            <m:r>
+              <w:rPr>
+                <w:rFonts w:ascii="Cambria Math" w:hAnsi="Cambria Math"/>
+              </w:rPr>
+              <m:t>a</m:t>
+            </m:r>
+          </m:e>
+          <m:sup>
+            <m:r>
+              <w:rPr>
+                <w:rFonts w:ascii="Cambria Math" w:hAnsi="Cambria Math"/>
+              </w:rPr>
+              <m:t>(</m:t>
+            </m:r>
+            <m:r>
+              <w:rPr>
+                <w:rFonts w:ascii="Cambria Math" w:hAnsi="Cambria Math"/>
+              </w:rPr>
+              <m:t>l</m:t>
+            </m:r>
+            <m:r>
+              <w:rPr>
+                <w:rFonts w:ascii="Cambria Math" w:hAnsi="Cambria Math"/>
+              </w:rPr>
+              <m:t>)</m:t>
+            </m:r>
+          </m:sup>
+        </m:sSup>
+      </m:oMath>
     </w:p>
     <w:p>
       <w:pPr>
@@ -1538,7 +1844,19 @@
         </w:numPr>
       </w:pPr>
       <w:r>
-        <w:t>Search in course</w:t>
+        <w:t xml:space="preserve">What is true about back propagation? </w:t>
+      </w:r>
+    </w:p>
+    <w:p>
+      <w:pPr>
+        <w:pStyle w:val="ListParagraph"/>
+        <w:numPr>
+          <w:ilvl w:val="1"/>
+          <w:numId w:val="4"/>
+        </w:numPr>
+      </w:pPr>
+      <w:r>
+        <w:t>Back propagation is an efficient way to compute derivatives on parameters on a neural network.</w:t>
       </w:r>
     </w:p>
     <w:p>
@@ -1549,6 +1867,261 @@
           <w:numId w:val="4"/>
         </w:numPr>
       </w:pPr>
+      <w:r>
+        <w:t>Which is true about Multilayer Neural Networks?</w:t>
+      </w:r>
+    </w:p>
+    <w:p>
+      <w:pPr>
+        <w:pStyle w:val="ListParagraph"/>
+        <w:numPr>
+          <w:ilvl w:val="1"/>
+          <w:numId w:val="4"/>
+        </w:numPr>
+      </w:pPr>
+      <w:r>
+        <w:t xml:space="preserve">An activation function </w:t>
+      </w:r>
+      <m:oMath>
+        <m:r>
+          <w:rPr>
+            <w:rFonts w:ascii="Cambria Math" w:hAnsi="Cambria Math"/>
+          </w:rPr>
+          <m:t>a</m:t>
+        </m:r>
+      </m:oMath>
+      <w:r>
+        <w:t xml:space="preserve"> is applied before the linear combination </w:t>
+      </w:r>
+      <m:oMath>
+        <m:r>
+          <w:rPr>
+            <w:rFonts w:ascii="Cambria Math" w:hAnsi="Cambria Math"/>
+          </w:rPr>
+          <m:t>z</m:t>
+        </m:r>
+      </m:oMath>
+      <w:r>
+        <w:t xml:space="preserve">. </w:t>
+      </w:r>
+    </w:p>
+    <w:p>
+      <w:pPr>
+        <w:pStyle w:val="ListParagraph"/>
+        <w:numPr>
+          <w:ilvl w:val="1"/>
+          <w:numId w:val="4"/>
+        </w:numPr>
+      </w:pPr>
+      <w:r>
+        <w:t xml:space="preserve">The linear combination of layer 2 is computed as </w:t>
+      </w:r>
+      <m:oMath>
+        <m:sSubSup>
+          <m:sSubSupPr>
+            <m:ctrlPr>
+              <w:rPr>
+                <w:rFonts w:ascii="Cambria Math" w:hAnsi="Cambria Math"/>
+                <w:i/>
+              </w:rPr>
+            </m:ctrlPr>
+          </m:sSubSupPr>
+          <m:e>
+            <m:r>
+              <w:rPr>
+                <w:rFonts w:ascii="Cambria Math" w:hAnsi="Cambria Math"/>
+              </w:rPr>
+              <m:t>z</m:t>
+            </m:r>
+          </m:e>
+          <m:sub>
+            <m:r>
+              <w:rPr>
+                <w:rFonts w:ascii="Cambria Math" w:hAnsi="Cambria Math"/>
+              </w:rPr>
+              <m:t>i</m:t>
+            </m:r>
+          </m:sub>
+          <m:sup>
+            <m:d>
+              <m:dPr>
+                <m:ctrlPr>
+                  <w:rPr>
+                    <w:rFonts w:ascii="Cambria Math" w:hAnsi="Cambria Math"/>
+                    <w:i/>
+                  </w:rPr>
+                </m:ctrlPr>
+              </m:dPr>
+              <m:e>
+                <m:r>
+                  <w:rPr>
+                    <w:rFonts w:ascii="Cambria Math" w:hAnsi="Cambria Math"/>
+                  </w:rPr>
+                  <m:t>2</m:t>
+                </m:r>
+              </m:e>
+            </m:d>
+          </m:sup>
+        </m:sSubSup>
+        <m:r>
+          <w:rPr>
+            <w:rFonts w:ascii="Cambria Math" w:hAnsi="Cambria Math"/>
+          </w:rPr>
+          <m:t>=</m:t>
+        </m:r>
+        <m:nary>
+          <m:naryPr>
+            <m:chr m:val="∑"/>
+            <m:limLoc m:val="undOvr"/>
+            <m:supHide m:val="1"/>
+            <m:ctrlPr>
+              <w:rPr>
+                <w:rFonts w:ascii="Cambria Math" w:hAnsi="Cambria Math"/>
+                <w:i/>
+              </w:rPr>
+            </m:ctrlPr>
+          </m:naryPr>
+          <m:sub>
+            <m:r>
+              <w:rPr>
+                <w:rFonts w:ascii="Cambria Math" w:hAnsi="Cambria Math"/>
+              </w:rPr>
+              <m:t>j</m:t>
+            </m:r>
+          </m:sub>
+          <m:sup/>
+          <m:e>
+            <m:r>
+              <w:rPr>
+                <w:rFonts w:ascii="Cambria Math" w:hAnsi="Cambria Math"/>
+              </w:rPr>
+              <m:t>(</m:t>
+            </m:r>
+            <m:sSubSup>
+              <m:sSubSupPr>
+                <m:ctrlPr>
+                  <w:rPr>
+                    <w:rFonts w:ascii="Cambria Math" w:hAnsi="Cambria Math"/>
+                    <w:i/>
+                  </w:rPr>
+                </m:ctrlPr>
+              </m:sSubSupPr>
+              <m:e>
+                <m:r>
+                  <w:rPr>
+                    <w:rFonts w:ascii="Cambria Math" w:hAnsi="Cambria Math"/>
+                  </w:rPr>
+                  <m:t>w</m:t>
+                </m:r>
+              </m:e>
+              <m:sub>
+                <m:r>
+                  <w:rPr>
+                    <w:rFonts w:ascii="Cambria Math" w:hAnsi="Cambria Math"/>
+                  </w:rPr>
+                  <m:t>ij</m:t>
+                </m:r>
+              </m:sub>
+              <m:sup>
+                <m:d>
+                  <m:dPr>
+                    <m:ctrlPr>
+                      <w:rPr>
+                        <w:rFonts w:ascii="Cambria Math" w:hAnsi="Cambria Math"/>
+                        <w:i/>
+                      </w:rPr>
+                    </m:ctrlPr>
+                  </m:dPr>
+                  <m:e>
+                    <m:r>
+                      <w:rPr>
+                        <w:rFonts w:ascii="Cambria Math" w:hAnsi="Cambria Math"/>
+                      </w:rPr>
+                      <m:t>1</m:t>
+                    </m:r>
+                  </m:e>
+                </m:d>
+              </m:sup>
+            </m:sSubSup>
+            <m:sSub>
+              <m:sSubPr>
+                <m:ctrlPr>
+                  <w:rPr>
+                    <w:rFonts w:ascii="Cambria Math" w:hAnsi="Cambria Math"/>
+                    <w:i/>
+                  </w:rPr>
+                </m:ctrlPr>
+              </m:sSubPr>
+              <m:e>
+                <m:r>
+                  <w:rPr>
+                    <w:rFonts w:ascii="Cambria Math" w:hAnsi="Cambria Math"/>
+                  </w:rPr>
+                  <m:t>x</m:t>
+                </m:r>
+              </m:e>
+              <m:sub>
+                <m:r>
+                  <w:rPr>
+                    <w:rFonts w:ascii="Cambria Math" w:hAnsi="Cambria Math"/>
+                  </w:rPr>
+                  <m:t>j</m:t>
+                </m:r>
+              </m:sub>
+            </m:sSub>
+            <m:r>
+              <w:rPr>
+                <w:rFonts w:ascii="Cambria Math" w:hAnsi="Cambria Math"/>
+              </w:rPr>
+              <m:t>+</m:t>
+            </m:r>
+            <m:sSub>
+              <m:sSubPr>
+                <m:ctrlPr>
+                  <w:rPr>
+                    <w:rFonts w:ascii="Cambria Math" w:hAnsi="Cambria Math"/>
+                    <w:i/>
+                  </w:rPr>
+                </m:ctrlPr>
+              </m:sSubPr>
+              <m:e>
+                <m:r>
+                  <w:rPr>
+                    <w:rFonts w:ascii="Cambria Math" w:hAnsi="Cambria Math"/>
+                  </w:rPr>
+                  <m:t>b</m:t>
+                </m:r>
+              </m:e>
+              <m:sub>
+                <m:r>
+                  <w:rPr>
+                    <w:rFonts w:ascii="Cambria Math" w:hAnsi="Cambria Math"/>
+                  </w:rPr>
+                  <m:t>j</m:t>
+                </m:r>
+              </m:sub>
+            </m:sSub>
+            <m:r>
+              <w:rPr>
+                <w:rFonts w:ascii="Cambria Math" w:hAnsi="Cambria Math"/>
+              </w:rPr>
+              <m:t>)</m:t>
+            </m:r>
+          </m:e>
+        </m:nary>
+      </m:oMath>
+    </w:p>
+    <w:p>
+      <w:pPr>
+        <w:pStyle w:val="ListParagraph"/>
+        <w:numPr>
+          <w:ilvl w:val="1"/>
+          <w:numId w:val="4"/>
+        </w:numPr>
+      </w:pPr>
+      <w:r>
+        <w:t>Multilayer neural networks are computed more efficiently on GPU.</w:t>
+      </w:r>
     </w:p>
     <w:p>
       <w:pPr>
@@ -1559,7 +2132,49 @@
         </w:numPr>
       </w:pPr>
       <w:r>
-        <w:t xml:space="preserve">•  •  </w:t>
+        <w:t xml:space="preserve">Which is true </w:t>
+      </w:r>
+      <w:r>
+        <w:t>about</w:t>
+      </w:r>
+      <w:r>
+        <w:t xml:space="preserve"> the readmission study using DNN? </w:t>
+      </w:r>
+    </w:p>
+    <w:p>
+      <w:pPr>
+        <w:pStyle w:val="ListParagraph"/>
+        <w:numPr>
+          <w:ilvl w:val="1"/>
+          <w:numId w:val="4"/>
+        </w:numPr>
+      </w:pPr>
+      <w:r>
+        <w:t xml:space="preserve">Multiple layers of DNN can help construct better features before the final classification layer. </w:t>
+      </w:r>
+    </w:p>
+    <w:p>
+      <w:pPr>
+        <w:pStyle w:val="ListParagraph"/>
+        <w:numPr>
+          <w:ilvl w:val="1"/>
+          <w:numId w:val="4"/>
+        </w:numPr>
+      </w:pPr>
+      <w:r>
+        <w:t xml:space="preserve">Separate DNNs are trained for the 5 different disease cohorts. </w:t>
+      </w:r>
+    </w:p>
+    <w:p>
+      <w:pPr>
+        <w:pStyle w:val="ListParagraph"/>
+        <w:numPr>
+          <w:ilvl w:val="1"/>
+          <w:numId w:val="4"/>
+        </w:numPr>
+      </w:pPr>
+      <w:r>
+        <w:t xml:space="preserve">DNN models achieved better accuracy than logistic regression models in this study. </w:t>
       </w:r>
     </w:p>
     <w:p>
@@ -1571,8 +2186,633 @@
         </w:numPr>
       </w:pPr>
       <w:r>
-        <w:t>•  Week 4</w:t>
-      </w:r>
+        <w:t>Which of the forward computation equation</w:t>
+      </w:r>
+      <w:r>
+        <w:t>s</w:t>
+      </w:r>
+      <w:r>
+        <w:t xml:space="preserve"> </w:t>
+      </w:r>
+      <w:r>
+        <w:t>are</w:t>
+      </w:r>
+      <w:r>
+        <w:t xml:space="preserve"> correct?</w:t>
+      </w:r>
+    </w:p>
+    <w:p>
+      <w:pPr>
+        <w:pStyle w:val="ListParagraph"/>
+        <w:numPr>
+          <w:ilvl w:val="1"/>
+          <w:numId w:val="4"/>
+        </w:numPr>
+      </w:pPr>
+      <m:oMath>
+        <m:sSubSup>
+          <m:sSubSupPr>
+            <m:ctrlPr>
+              <w:rPr>
+                <w:rFonts w:ascii="Cambria Math" w:hAnsi="Cambria Math"/>
+                <w:i/>
+              </w:rPr>
+            </m:ctrlPr>
+          </m:sSubSupPr>
+          <m:e>
+            <m:r>
+              <w:rPr>
+                <w:rFonts w:ascii="Cambria Math" w:hAnsi="Cambria Math"/>
+              </w:rPr>
+              <m:t>z</m:t>
+            </m:r>
+          </m:e>
+          <m:sub>
+            <m:r>
+              <w:rPr>
+                <w:rFonts w:ascii="Cambria Math" w:hAnsi="Cambria Math"/>
+              </w:rPr>
+              <m:t>1</m:t>
+            </m:r>
+          </m:sub>
+          <m:sup>
+            <m:d>
+              <m:dPr>
+                <m:ctrlPr>
+                  <w:rPr>
+                    <w:rFonts w:ascii="Cambria Math" w:hAnsi="Cambria Math"/>
+                    <w:i/>
+                  </w:rPr>
+                </m:ctrlPr>
+              </m:dPr>
+              <m:e>
+                <m:r>
+                  <w:rPr>
+                    <w:rFonts w:ascii="Cambria Math" w:hAnsi="Cambria Math"/>
+                  </w:rPr>
+                  <m:t>2</m:t>
+                </m:r>
+              </m:e>
+            </m:d>
+          </m:sup>
+        </m:sSubSup>
+        <m:r>
+          <w:rPr>
+            <w:rFonts w:ascii="Cambria Math" w:hAnsi="Cambria Math"/>
+          </w:rPr>
+          <m:t>=</m:t>
+        </m:r>
+        <m:nary>
+          <m:naryPr>
+            <m:chr m:val="∑"/>
+            <m:limLoc m:val="undOvr"/>
+            <m:supHide m:val="1"/>
+            <m:ctrlPr>
+              <w:rPr>
+                <w:rFonts w:ascii="Cambria Math" w:hAnsi="Cambria Math"/>
+                <w:i/>
+              </w:rPr>
+            </m:ctrlPr>
+          </m:naryPr>
+          <m:sub>
+            <m:r>
+              <w:rPr>
+                <w:rFonts w:ascii="Cambria Math" w:hAnsi="Cambria Math"/>
+              </w:rPr>
+              <m:t>j</m:t>
+            </m:r>
+          </m:sub>
+          <m:sup/>
+          <m:e>
+            <m:r>
+              <w:rPr>
+                <w:rFonts w:ascii="Cambria Math" w:hAnsi="Cambria Math"/>
+              </w:rPr>
+              <m:t>(</m:t>
+            </m:r>
+            <m:sSubSup>
+              <m:sSubSupPr>
+                <m:ctrlPr>
+                  <w:rPr>
+                    <w:rFonts w:ascii="Cambria Math" w:hAnsi="Cambria Math"/>
+                    <w:i/>
+                  </w:rPr>
+                </m:ctrlPr>
+              </m:sSubSupPr>
+              <m:e>
+                <m:r>
+                  <w:rPr>
+                    <w:rFonts w:ascii="Cambria Math" w:hAnsi="Cambria Math"/>
+                  </w:rPr>
+                  <m:t>w</m:t>
+                </m:r>
+              </m:e>
+              <m:sub>
+                <m:r>
+                  <w:rPr>
+                    <w:rFonts w:ascii="Cambria Math" w:hAnsi="Cambria Math"/>
+                  </w:rPr>
+                  <m:t>1</m:t>
+                </m:r>
+                <m:r>
+                  <w:rPr>
+                    <w:rFonts w:ascii="Cambria Math" w:hAnsi="Cambria Math"/>
+                  </w:rPr>
+                  <m:t>j</m:t>
+                </m:r>
+              </m:sub>
+              <m:sup>
+                <m:d>
+                  <m:dPr>
+                    <m:ctrlPr>
+                      <w:rPr>
+                        <w:rFonts w:ascii="Cambria Math" w:hAnsi="Cambria Math"/>
+                        <w:i/>
+                      </w:rPr>
+                    </m:ctrlPr>
+                  </m:dPr>
+                  <m:e>
+                    <m:r>
+                      <w:rPr>
+                        <w:rFonts w:ascii="Cambria Math" w:hAnsi="Cambria Math"/>
+                      </w:rPr>
+                      <m:t>1</m:t>
+                    </m:r>
+                  </m:e>
+                </m:d>
+              </m:sup>
+            </m:sSubSup>
+            <m:sSub>
+              <m:sSubPr>
+                <m:ctrlPr>
+                  <w:rPr>
+                    <w:rFonts w:ascii="Cambria Math" w:hAnsi="Cambria Math"/>
+                    <w:i/>
+                  </w:rPr>
+                </m:ctrlPr>
+              </m:sSubPr>
+              <m:e>
+                <m:r>
+                  <w:rPr>
+                    <w:rFonts w:ascii="Cambria Math" w:hAnsi="Cambria Math"/>
+                  </w:rPr>
+                  <m:t>x</m:t>
+                </m:r>
+              </m:e>
+              <m:sub>
+                <m:r>
+                  <w:rPr>
+                    <w:rFonts w:ascii="Cambria Math" w:hAnsi="Cambria Math"/>
+                  </w:rPr>
+                  <m:t>j</m:t>
+                </m:r>
+              </m:sub>
+            </m:sSub>
+            <m:r>
+              <w:rPr>
+                <w:rFonts w:ascii="Cambria Math" w:hAnsi="Cambria Math"/>
+              </w:rPr>
+              <m:t>+</m:t>
+            </m:r>
+            <m:sSubSup>
+              <m:sSubSupPr>
+                <m:ctrlPr>
+                  <w:rPr>
+                    <w:rFonts w:ascii="Cambria Math" w:hAnsi="Cambria Math"/>
+                    <w:i/>
+                  </w:rPr>
+                </m:ctrlPr>
+              </m:sSubSupPr>
+              <m:e>
+                <m:r>
+                  <w:rPr>
+                    <w:rFonts w:ascii="Cambria Math" w:hAnsi="Cambria Math"/>
+                  </w:rPr>
+                  <m:t>b</m:t>
+                </m:r>
+              </m:e>
+              <m:sub>
+                <m:r>
+                  <w:rPr>
+                    <w:rFonts w:ascii="Cambria Math" w:hAnsi="Cambria Math"/>
+                  </w:rPr>
+                  <m:t>j</m:t>
+                </m:r>
+              </m:sub>
+              <m:sup>
+                <m:r>
+                  <w:rPr>
+                    <w:rFonts w:ascii="Cambria Math" w:hAnsi="Cambria Math"/>
+                  </w:rPr>
+                  <m:t>(1)</m:t>
+                </m:r>
+              </m:sup>
+            </m:sSubSup>
+            <m:r>
+              <w:rPr>
+                <w:rFonts w:ascii="Cambria Math" w:hAnsi="Cambria Math"/>
+              </w:rPr>
+              <m:t>)</m:t>
+            </m:r>
+          </m:e>
+        </m:nary>
+      </m:oMath>
+    </w:p>
+    <w:p>
+      <w:pPr>
+        <w:pStyle w:val="ListParagraph"/>
+        <w:numPr>
+          <w:ilvl w:val="1"/>
+          <w:numId w:val="4"/>
+        </w:numPr>
+      </w:pPr>
+      <m:oMath>
+        <m:sSubSup>
+          <m:sSubSupPr>
+            <m:ctrlPr>
+              <w:rPr>
+                <w:rFonts w:ascii="Cambria Math" w:hAnsi="Cambria Math"/>
+                <w:i/>
+              </w:rPr>
+            </m:ctrlPr>
+          </m:sSubSupPr>
+          <m:e>
+            <m:r>
+              <w:rPr>
+                <w:rFonts w:ascii="Cambria Math" w:hAnsi="Cambria Math"/>
+              </w:rPr>
+              <m:t>a</m:t>
+            </m:r>
+          </m:e>
+          <m:sub>
+            <m:r>
+              <w:rPr>
+                <w:rFonts w:ascii="Cambria Math" w:hAnsi="Cambria Math"/>
+              </w:rPr>
+              <m:t>1</m:t>
+            </m:r>
+          </m:sub>
+          <m:sup>
+            <m:d>
+              <m:dPr>
+                <m:ctrlPr>
+                  <w:rPr>
+                    <w:rFonts w:ascii="Cambria Math" w:hAnsi="Cambria Math"/>
+                    <w:i/>
+                  </w:rPr>
+                </m:ctrlPr>
+              </m:dPr>
+              <m:e>
+                <m:r>
+                  <w:rPr>
+                    <w:rFonts w:ascii="Cambria Math" w:hAnsi="Cambria Math"/>
+                  </w:rPr>
+                  <m:t>2</m:t>
+                </m:r>
+              </m:e>
+            </m:d>
+          </m:sup>
+        </m:sSubSup>
+        <m:r>
+          <w:rPr>
+            <w:rFonts w:ascii="Cambria Math" w:hAnsi="Cambria Math"/>
+          </w:rPr>
+          <m:t>=</m:t>
+        </m:r>
+        <m:sSup>
+          <m:sSupPr>
+            <m:ctrlPr>
+              <w:rPr>
+                <w:rFonts w:ascii="Cambria Math" w:hAnsi="Cambria Math"/>
+                <w:i/>
+              </w:rPr>
+            </m:ctrlPr>
+          </m:sSupPr>
+          <m:e>
+            <m:r>
+              <w:rPr>
+                <w:rFonts w:ascii="Cambria Math" w:hAnsi="Cambria Math"/>
+              </w:rPr>
+              <m:t>g</m:t>
+            </m:r>
+          </m:e>
+          <m:sup>
+            <m:d>
+              <m:dPr>
+                <m:ctrlPr>
+                  <w:rPr>
+                    <w:rFonts w:ascii="Cambria Math" w:hAnsi="Cambria Math"/>
+                    <w:i/>
+                  </w:rPr>
+                </m:ctrlPr>
+              </m:dPr>
+              <m:e>
+                <m:r>
+                  <w:rPr>
+                    <w:rFonts w:ascii="Cambria Math" w:hAnsi="Cambria Math"/>
+                  </w:rPr>
+                  <m:t>2</m:t>
+                </m:r>
+              </m:e>
+            </m:d>
+          </m:sup>
+        </m:sSup>
+        <m:r>
+          <w:rPr>
+            <w:rFonts w:ascii="Cambria Math" w:hAnsi="Cambria Math"/>
+          </w:rPr>
+          <m:t>(</m:t>
+        </m:r>
+        <m:sSubSup>
+          <m:sSubSupPr>
+            <m:ctrlPr>
+              <w:rPr>
+                <w:rFonts w:ascii="Cambria Math" w:hAnsi="Cambria Math"/>
+                <w:i/>
+              </w:rPr>
+            </m:ctrlPr>
+          </m:sSubSupPr>
+          <m:e>
+            <m:r>
+              <w:rPr>
+                <w:rFonts w:ascii="Cambria Math" w:hAnsi="Cambria Math"/>
+              </w:rPr>
+              <m:t>z</m:t>
+            </m:r>
+          </m:e>
+          <m:sub>
+            <m:r>
+              <w:rPr>
+                <w:rFonts w:ascii="Cambria Math" w:hAnsi="Cambria Math"/>
+              </w:rPr>
+              <m:t>1</m:t>
+            </m:r>
+          </m:sub>
+          <m:sup>
+            <m:r>
+              <w:rPr>
+                <w:rFonts w:ascii="Cambria Math" w:hAnsi="Cambria Math"/>
+              </w:rPr>
+              <m:t>(</m:t>
+            </m:r>
+            <m:r>
+              <w:rPr>
+                <w:rFonts w:ascii="Cambria Math" w:hAnsi="Cambria Math"/>
+              </w:rPr>
+              <m:t>2</m:t>
+            </m:r>
+            <m:r>
+              <w:rPr>
+                <w:rFonts w:ascii="Cambria Math" w:hAnsi="Cambria Math"/>
+              </w:rPr>
+              <m:t>)</m:t>
+            </m:r>
+          </m:sup>
+        </m:sSubSup>
+        <m:r>
+          <w:rPr>
+            <w:rFonts w:ascii="Cambria Math" w:hAnsi="Cambria Math"/>
+          </w:rPr>
+          <m:t>)</m:t>
+        </m:r>
+      </m:oMath>
+    </w:p>
+    <w:p>
+      <w:pPr>
+        <w:pStyle w:val="ListParagraph"/>
+        <w:numPr>
+          <w:ilvl w:val="1"/>
+          <w:numId w:val="4"/>
+        </w:numPr>
+      </w:pPr>
+      <m:oMath>
+        <m:sSubSup>
+          <m:sSubSupPr>
+            <m:ctrlPr>
+              <w:rPr>
+                <w:rFonts w:ascii="Cambria Math" w:hAnsi="Cambria Math"/>
+                <w:i/>
+              </w:rPr>
+            </m:ctrlPr>
+          </m:sSubSupPr>
+          <m:e>
+            <m:r>
+              <w:rPr>
+                <w:rFonts w:ascii="Cambria Math" w:hAnsi="Cambria Math"/>
+              </w:rPr>
+              <m:t>z</m:t>
+            </m:r>
+          </m:e>
+          <m:sub>
+            <m:r>
+              <w:rPr>
+                <w:rFonts w:ascii="Cambria Math" w:hAnsi="Cambria Math"/>
+              </w:rPr>
+              <m:t>2</m:t>
+            </m:r>
+          </m:sub>
+          <m:sup>
+            <m:d>
+              <m:dPr>
+                <m:ctrlPr>
+                  <w:rPr>
+                    <w:rFonts w:ascii="Cambria Math" w:hAnsi="Cambria Math"/>
+                    <w:i/>
+                  </w:rPr>
+                </m:ctrlPr>
+              </m:dPr>
+              <m:e>
+                <m:r>
+                  <w:rPr>
+                    <w:rFonts w:ascii="Cambria Math" w:hAnsi="Cambria Math"/>
+                  </w:rPr>
+                  <m:t>3</m:t>
+                </m:r>
+              </m:e>
+            </m:d>
+          </m:sup>
+        </m:sSubSup>
+        <m:r>
+          <w:rPr>
+            <w:rFonts w:ascii="Cambria Math" w:hAnsi="Cambria Math"/>
+          </w:rPr>
+          <m:t>=</m:t>
+        </m:r>
+        <m:nary>
+          <m:naryPr>
+            <m:chr m:val="∑"/>
+            <m:limLoc m:val="undOvr"/>
+            <m:supHide m:val="1"/>
+            <m:ctrlPr>
+              <w:rPr>
+                <w:rFonts w:ascii="Cambria Math" w:hAnsi="Cambria Math"/>
+                <w:i/>
+              </w:rPr>
+            </m:ctrlPr>
+          </m:naryPr>
+          <m:sub>
+            <m:r>
+              <w:rPr>
+                <w:rFonts w:ascii="Cambria Math" w:hAnsi="Cambria Math"/>
+              </w:rPr>
+              <m:t>j</m:t>
+            </m:r>
+          </m:sub>
+          <m:sup/>
+          <m:e>
+            <m:r>
+              <w:rPr>
+                <w:rFonts w:ascii="Cambria Math" w:hAnsi="Cambria Math"/>
+              </w:rPr>
+              <m:t>(</m:t>
+            </m:r>
+            <m:sSubSup>
+              <m:sSubSupPr>
+                <m:ctrlPr>
+                  <w:rPr>
+                    <w:rFonts w:ascii="Cambria Math" w:hAnsi="Cambria Math"/>
+                    <w:i/>
+                  </w:rPr>
+                </m:ctrlPr>
+              </m:sSubSupPr>
+              <m:e>
+                <m:r>
+                  <w:rPr>
+                    <w:rFonts w:ascii="Cambria Math" w:hAnsi="Cambria Math"/>
+                  </w:rPr>
+                  <m:t>w</m:t>
+                </m:r>
+              </m:e>
+              <m:sub>
+                <m:r>
+                  <w:rPr>
+                    <w:rFonts w:ascii="Cambria Math" w:hAnsi="Cambria Math"/>
+                  </w:rPr>
+                  <m:t>2</m:t>
+                </m:r>
+                <m:r>
+                  <w:rPr>
+                    <w:rFonts w:ascii="Cambria Math" w:hAnsi="Cambria Math"/>
+                  </w:rPr>
+                  <m:t>j</m:t>
+                </m:r>
+              </m:sub>
+              <m:sup>
+                <m:d>
+                  <m:dPr>
+                    <m:ctrlPr>
+                      <w:rPr>
+                        <w:rFonts w:ascii="Cambria Math" w:hAnsi="Cambria Math"/>
+                        <w:i/>
+                      </w:rPr>
+                    </m:ctrlPr>
+                  </m:dPr>
+                  <m:e>
+                    <m:r>
+                      <w:rPr>
+                        <w:rFonts w:ascii="Cambria Math" w:hAnsi="Cambria Math"/>
+                      </w:rPr>
+                      <m:t>2</m:t>
+                    </m:r>
+                  </m:e>
+                </m:d>
+              </m:sup>
+            </m:sSubSup>
+            <m:sSubSup>
+              <m:sSubSupPr>
+                <m:ctrlPr>
+                  <w:rPr>
+                    <w:rFonts w:ascii="Cambria Math" w:hAnsi="Cambria Math"/>
+                    <w:i/>
+                  </w:rPr>
+                </m:ctrlPr>
+              </m:sSubSupPr>
+              <m:e>
+                <m:r>
+                  <w:rPr>
+                    <w:rFonts w:ascii="Cambria Math" w:hAnsi="Cambria Math"/>
+                  </w:rPr>
+                  <m:t>a</m:t>
+                </m:r>
+              </m:e>
+              <m:sub>
+                <m:r>
+                  <w:rPr>
+                    <w:rFonts w:ascii="Cambria Math" w:hAnsi="Cambria Math"/>
+                  </w:rPr>
+                  <m:t>j</m:t>
+                </m:r>
+              </m:sub>
+              <m:sup>
+                <m:r>
+                  <w:rPr>
+                    <w:rFonts w:ascii="Cambria Math" w:hAnsi="Cambria Math"/>
+                  </w:rPr>
+                  <m:t>(2)</m:t>
+                </m:r>
+              </m:sup>
+            </m:sSubSup>
+            <m:r>
+              <w:rPr>
+                <w:rFonts w:ascii="Cambria Math" w:hAnsi="Cambria Math"/>
+              </w:rPr>
+              <m:t>+</m:t>
+            </m:r>
+            <m:sSubSup>
+              <m:sSubSupPr>
+                <m:ctrlPr>
+                  <w:rPr>
+                    <w:rFonts w:ascii="Cambria Math" w:hAnsi="Cambria Math"/>
+                    <w:i/>
+                  </w:rPr>
+                </m:ctrlPr>
+              </m:sSubSupPr>
+              <m:e>
+                <m:r>
+                  <w:rPr>
+                    <w:rFonts w:ascii="Cambria Math" w:hAnsi="Cambria Math"/>
+                  </w:rPr>
+                  <m:t>b</m:t>
+                </m:r>
+              </m:e>
+              <m:sub>
+                <m:r>
+                  <w:rPr>
+                    <w:rFonts w:ascii="Cambria Math" w:hAnsi="Cambria Math"/>
+                  </w:rPr>
+                  <m:t>j</m:t>
+                </m:r>
+              </m:sub>
+              <m:sup>
+                <m:r>
+                  <w:rPr>
+                    <w:rFonts w:ascii="Cambria Math" w:hAnsi="Cambria Math"/>
+                  </w:rPr>
+                  <m:t>(</m:t>
+                </m:r>
+                <m:r>
+                  <w:rPr>
+                    <w:rFonts w:ascii="Cambria Math" w:hAnsi="Cambria Math"/>
+                  </w:rPr>
+                  <m:t>2</m:t>
+                </m:r>
+                <m:r>
+                  <w:rPr>
+                    <w:rFonts w:ascii="Cambria Math" w:hAnsi="Cambria Math"/>
+                  </w:rPr>
+                  <m:t>)</m:t>
+                </m:r>
+              </m:sup>
+            </m:sSubSup>
+            <m:r>
+              <w:rPr>
+                <w:rFonts w:ascii="Cambria Math" w:hAnsi="Cambria Math"/>
+              </w:rPr>
+              <m:t>)</m:t>
+            </m:r>
+          </m:e>
+        </m:nary>
+      </m:oMath>
     </w:p>
     <w:p>
       <w:pPr>
@@ -1583,7 +2823,25 @@
         </w:numPr>
       </w:pPr>
       <w:r>
-        <w:t>•  Deep Neural Networks</w:t>
+        <w:t xml:space="preserve">Why do you think </w:t>
+      </w:r>
+      <w:r>
+        <w:t xml:space="preserve">a </w:t>
+      </w:r>
+      <w:r>
+        <w:t>DNN is a good model for QSAR applications?</w:t>
+      </w:r>
+    </w:p>
+    <w:p>
+      <w:pPr>
+        <w:pStyle w:val="ListParagraph"/>
+        <w:numPr>
+          <w:ilvl w:val="1"/>
+          <w:numId w:val="4"/>
+        </w:numPr>
+      </w:pPr>
+      <w:r>
+        <w:t>The problem is very complex, with large numbers of observations and features.</w:t>
       </w:r>
     </w:p>
     <w:p>
@@ -1594,1288 +2852,51 @@
           <w:numId w:val="4"/>
         </w:numPr>
       </w:pPr>
-    </w:p>
-    <w:p>
-      <w:pPr>
-        <w:pStyle w:val="ListParagraph"/>
-        <w:numPr>
-          <w:ilvl w:val="0"/>
+      <w:r>
+        <w:t xml:space="preserve"> </w:t>
+      </w:r>
+      <w:r>
+        <w:t xml:space="preserve">What is </w:t>
+      </w:r>
+      <w:r>
+        <w:t>true about hospital readmission?</w:t>
+      </w:r>
+    </w:p>
+    <w:p>
+      <w:pPr>
+        <w:pStyle w:val="ListParagraph"/>
+        <w:numPr>
+          <w:ilvl w:val="1"/>
           <w:numId w:val="4"/>
         </w:numPr>
       </w:pPr>
       <w:r>
-        <w:t xml:space="preserve">•  </w:t>
-      </w:r>
-    </w:p>
-    <w:p>
-      <w:pPr>
-        <w:pStyle w:val="ListParagraph"/>
-        <w:numPr>
-          <w:ilvl w:val="0"/>
+        <w:t xml:space="preserve">Readmission often indicates low-quality in the original admission. </w:t>
+      </w:r>
+    </w:p>
+    <w:p>
+      <w:pPr>
+        <w:pStyle w:val="ListParagraph"/>
+        <w:numPr>
+          <w:ilvl w:val="1"/>
           <w:numId w:val="4"/>
         </w:numPr>
       </w:pPr>
-    </w:p>
-    <w:p>
-      <w:pPr>
-        <w:pStyle w:val="ListParagraph"/>
-        <w:numPr>
-          <w:ilvl w:val="0"/>
+      <w:r>
+        <w:t>Different neural models can be trained for readmission for different diseases.</w:t>
+      </w:r>
+    </w:p>
+    <w:p>
+      <w:pPr>
+        <w:pStyle w:val="ListParagraph"/>
+        <w:numPr>
+          <w:ilvl w:val="1"/>
           <w:numId w:val="4"/>
         </w:numPr>
       </w:pPr>
       <w:r>
-        <w:t xml:space="preserve">•  </w:t>
-      </w:r>
-    </w:p>
-    <w:p>
-      <w:pPr>
-        <w:pStyle w:val="ListParagraph"/>
-        <w:numPr>
-          <w:ilvl w:val="0"/>
-          <w:numId w:val="4"/>
-        </w:numPr>
-      </w:pPr>
-      <w:r>
-        <w:t>Practice Quiz: Deep Neural Networks</w:t>
-      </w:r>
-    </w:p>
-    <w:p>
-      <w:pPr>
-        <w:pStyle w:val="ListParagraph"/>
-        <w:numPr>
-          <w:ilvl w:val="0"/>
-          <w:numId w:val="4"/>
-        </w:numPr>
-      </w:pPr>
-      <w:r>
-        <w:t>. Duration: 30 minutes30 min</w:t>
-      </w:r>
-    </w:p>
-    <w:p>
-      <w:pPr>
-        <w:pStyle w:val="ListParagraph"/>
-        <w:numPr>
-          <w:ilvl w:val="0"/>
-          <w:numId w:val="4"/>
-        </w:numPr>
-      </w:pPr>
-    </w:p>
-    <w:p>
-      <w:pPr>
-        <w:pStyle w:val="ListParagraph"/>
-        <w:numPr>
-          <w:ilvl w:val="0"/>
-          <w:numId w:val="4"/>
-        </w:numPr>
-      </w:pPr>
-      <w:r>
-        <w:t xml:space="preserve">•  </w:t>
-      </w:r>
-      <w:proofErr w:type="gramStart"/>
-      <w:r>
-        <w:t>•  Deep</w:t>
-      </w:r>
-      <w:proofErr w:type="gramEnd"/>
-      <w:r>
-        <w:t xml:space="preserve"> Neural Networks</w:t>
-      </w:r>
-    </w:p>
-    <w:p>
-      <w:pPr>
-        <w:pStyle w:val="ListParagraph"/>
-        <w:numPr>
-          <w:ilvl w:val="0"/>
-          <w:numId w:val="4"/>
-        </w:numPr>
-      </w:pPr>
-      <w:r>
-        <w:t>Submit your assignment</w:t>
-      </w:r>
-    </w:p>
-    <w:p>
-      <w:pPr>
-        <w:pStyle w:val="ListParagraph"/>
-        <w:numPr>
-          <w:ilvl w:val="0"/>
-          <w:numId w:val="4"/>
-        </w:numPr>
-      </w:pPr>
-      <w:r>
-        <w:t>Receive grade</w:t>
-      </w:r>
-    </w:p>
-    <w:p>
-      <w:pPr>
-        <w:pStyle w:val="ListParagraph"/>
-        <w:numPr>
-          <w:ilvl w:val="0"/>
-          <w:numId w:val="4"/>
-        </w:numPr>
-      </w:pPr>
-      <w:r>
-        <w:t>To Pass 80% or higher</w:t>
-      </w:r>
-    </w:p>
-    <w:p>
-      <w:pPr>
-        <w:pStyle w:val="ListParagraph"/>
-        <w:numPr>
-          <w:ilvl w:val="0"/>
-          <w:numId w:val="4"/>
-        </w:numPr>
-      </w:pPr>
-      <w:r>
-        <w:t>Your grade</w:t>
-      </w:r>
-    </w:p>
-    <w:p>
-      <w:pPr>
-        <w:pStyle w:val="ListParagraph"/>
-        <w:numPr>
-          <w:ilvl w:val="0"/>
-          <w:numId w:val="4"/>
-        </w:numPr>
-      </w:pPr>
-      <w:r>
-        <w:t>-Not available</w:t>
-      </w:r>
-    </w:p>
-    <w:p>
-      <w:pPr>
-        <w:pStyle w:val="ListParagraph"/>
-        <w:numPr>
-          <w:ilvl w:val="0"/>
-          <w:numId w:val="4"/>
-        </w:numPr>
-      </w:pPr>
-      <w:r>
-        <w:t>Deep Neural Networks</w:t>
-      </w:r>
-    </w:p>
-    <w:p>
-      <w:pPr>
-        <w:pStyle w:val="ListParagraph"/>
-        <w:numPr>
-          <w:ilvl w:val="0"/>
-          <w:numId w:val="4"/>
-        </w:numPr>
-      </w:pPr>
-      <w:r>
-        <w:t>Practice Quiz. • 30 min. • 10 total points available.10 total points</w:t>
-      </w:r>
-    </w:p>
-    <w:p>
-      <w:pPr>
-        <w:pStyle w:val="ListParagraph"/>
-        <w:numPr>
-          <w:ilvl w:val="0"/>
-          <w:numId w:val="4"/>
-        </w:numPr>
-      </w:pPr>
-      <w:r>
-        <w:t>•  1.</w:t>
-      </w:r>
-    </w:p>
-    <w:p>
-      <w:pPr>
-        <w:pStyle w:val="ListParagraph"/>
-        <w:numPr>
-          <w:ilvl w:val="0"/>
-          <w:numId w:val="4"/>
-        </w:numPr>
-      </w:pPr>
-      <w:r>
-        <w:t>Question 1</w:t>
-      </w:r>
-    </w:p>
-    <w:p>
-      <w:pPr>
-        <w:pStyle w:val="ListParagraph"/>
-        <w:numPr>
-          <w:ilvl w:val="0"/>
-          <w:numId w:val="4"/>
-        </w:numPr>
-      </w:pPr>
-      <w:r>
-        <w:t>Which of the following is NOT true about activation functions?</w:t>
-      </w:r>
-    </w:p>
-    <w:p>
-      <w:pPr>
-        <w:pStyle w:val="ListParagraph"/>
-        <w:numPr>
-          <w:ilvl w:val="0"/>
-          <w:numId w:val="4"/>
-        </w:numPr>
-      </w:pPr>
-      <w:r>
-        <w:t>1 point</w:t>
-      </w:r>
-    </w:p>
-    <w:p>
-      <w:pPr>
-        <w:pStyle w:val="ListParagraph"/>
-        <w:numPr>
-          <w:ilvl w:val="0"/>
-          <w:numId w:val="4"/>
-        </w:numPr>
-      </w:pPr>
-      <w:r>
-        <w:t xml:space="preserve">Activation functions describe non-linear transformation </w:t>
-      </w:r>
-    </w:p>
-    <w:p>
-      <w:pPr>
-        <w:pStyle w:val="ListParagraph"/>
-        <w:numPr>
-          <w:ilvl w:val="0"/>
-          <w:numId w:val="4"/>
-        </w:numPr>
-      </w:pPr>
-      <w:r>
-        <w:t>Activation functions are specified by the user when setting up the neural network architectures</w:t>
-      </w:r>
-    </w:p>
-    <w:p>
-      <w:pPr>
-        <w:pStyle w:val="ListParagraph"/>
-        <w:numPr>
-          <w:ilvl w:val="0"/>
-          <w:numId w:val="4"/>
-        </w:numPr>
-      </w:pPr>
-      <w:r>
-        <w:t xml:space="preserve">Activation functions are learned directly from the data by neural network models. </w:t>
-      </w:r>
-    </w:p>
-    <w:p>
-      <w:pPr>
-        <w:pStyle w:val="ListParagraph"/>
-        <w:numPr>
-          <w:ilvl w:val="0"/>
-          <w:numId w:val="4"/>
-        </w:numPr>
-      </w:pPr>
-      <w:proofErr w:type="spellStart"/>
-      <w:r>
-        <w:t>ReLU</w:t>
-      </w:r>
-      <w:proofErr w:type="spellEnd"/>
-      <w:r>
-        <w:t xml:space="preserve"> is able to cope with vanishing gradient problems better </w:t>
-      </w:r>
-      <w:proofErr w:type="gramStart"/>
-      <w:r>
-        <w:t>than  Sigmoid</w:t>
-      </w:r>
-      <w:proofErr w:type="gramEnd"/>
-      <w:r>
-        <w:t xml:space="preserve"> and Tanh. </w:t>
-      </w:r>
-    </w:p>
-    <w:p>
-      <w:pPr>
-        <w:pStyle w:val="ListParagraph"/>
-        <w:numPr>
-          <w:ilvl w:val="0"/>
-          <w:numId w:val="4"/>
-        </w:numPr>
-      </w:pPr>
-      <w:r>
-        <w:t>2.</w:t>
-      </w:r>
-    </w:p>
-    <w:p>
-      <w:pPr>
-        <w:pStyle w:val="ListParagraph"/>
-        <w:numPr>
-          <w:ilvl w:val="0"/>
-          <w:numId w:val="4"/>
-        </w:numPr>
-      </w:pPr>
-      <w:r>
-        <w:t>Question 2</w:t>
-      </w:r>
-    </w:p>
-    <w:p>
-      <w:pPr>
-        <w:pStyle w:val="ListParagraph"/>
-        <w:numPr>
-          <w:ilvl w:val="0"/>
-          <w:numId w:val="4"/>
-        </w:numPr>
-      </w:pPr>
-      <w:r>
-        <w:t>What is NOT true about gradient descent?</w:t>
-      </w:r>
-    </w:p>
-    <w:p>
-      <w:pPr>
-        <w:pStyle w:val="ListParagraph"/>
-        <w:numPr>
-          <w:ilvl w:val="0"/>
-          <w:numId w:val="4"/>
-        </w:numPr>
-      </w:pPr>
-      <w:r>
-        <w:t>1 point</w:t>
-      </w:r>
-    </w:p>
-    <w:p>
-      <w:pPr>
-        <w:pStyle w:val="ListParagraph"/>
-        <w:numPr>
-          <w:ilvl w:val="0"/>
-          <w:numId w:val="4"/>
-        </w:numPr>
-      </w:pPr>
-      <w:r>
-        <w:t xml:space="preserve">Log-likelihood and likelihood function has the same optimal but log-likelihood is often easier to manipulate. </w:t>
-      </w:r>
-    </w:p>
-    <w:p>
-      <w:pPr>
-        <w:pStyle w:val="ListParagraph"/>
-        <w:numPr>
-          <w:ilvl w:val="0"/>
-          <w:numId w:val="4"/>
-        </w:numPr>
-      </w:pPr>
-      <w:r>
-        <w:t>Gradient descent is an optimization method for optimizing model parameters</w:t>
-      </w:r>
-    </w:p>
-    <w:p>
-      <w:pPr>
-        <w:pStyle w:val="ListParagraph"/>
-        <w:numPr>
-          <w:ilvl w:val="0"/>
-          <w:numId w:val="4"/>
-        </w:numPr>
-      </w:pPr>
-      <w:r>
-        <w:t xml:space="preserve">Gradient descent is a specific design method for neural network optimization. </w:t>
-      </w:r>
-    </w:p>
-    <w:p>
-      <w:pPr>
-        <w:pStyle w:val="ListParagraph"/>
-        <w:numPr>
-          <w:ilvl w:val="0"/>
-          <w:numId w:val="4"/>
-        </w:numPr>
-      </w:pPr>
-      <w:r>
-        <w:t xml:space="preserve">Stochastic gradient descent is a variant of the gradient descent method that is popular for neural networks training. </w:t>
-      </w:r>
-    </w:p>
-    <w:p>
-      <w:pPr>
-        <w:pStyle w:val="ListParagraph"/>
-        <w:numPr>
-          <w:ilvl w:val="0"/>
-          <w:numId w:val="4"/>
-        </w:numPr>
-      </w:pPr>
-      <w:r>
-        <w:t>3.</w:t>
-      </w:r>
-    </w:p>
-    <w:p>
-      <w:pPr>
-        <w:pStyle w:val="ListParagraph"/>
-        <w:numPr>
-          <w:ilvl w:val="0"/>
-          <w:numId w:val="4"/>
-        </w:numPr>
-      </w:pPr>
-      <w:r>
-        <w:t>Question 3</w:t>
-      </w:r>
-    </w:p>
-    <w:p>
-      <w:pPr>
-        <w:pStyle w:val="ListParagraph"/>
-        <w:numPr>
-          <w:ilvl w:val="0"/>
-          <w:numId w:val="4"/>
-        </w:numPr>
-      </w:pPr>
-      <w:r>
-        <w:t>In forward computation, how is weight W12(1)W12(1) used?</w:t>
-      </w:r>
-    </w:p>
-    <w:p>
-      <w:pPr>
-        <w:pStyle w:val="ListParagraph"/>
-        <w:numPr>
-          <w:ilvl w:val="0"/>
-          <w:numId w:val="4"/>
-        </w:numPr>
-      </w:pPr>
-      <w:r>
-        <w:t>1 point</w:t>
-      </w:r>
-    </w:p>
-    <w:p>
-      <w:pPr>
-        <w:pStyle w:val="ListParagraph"/>
-        <w:numPr>
-          <w:ilvl w:val="0"/>
-          <w:numId w:val="4"/>
-        </w:numPr>
-      </w:pPr>
-      <w:r>
-        <w:lastRenderedPageBreak/>
-        <w:t>Connect neuron x1 from the input layer to output neuron h2 in the second layer</w:t>
-      </w:r>
-    </w:p>
-    <w:p>
-      <w:pPr>
-        <w:pStyle w:val="ListParagraph"/>
-        <w:numPr>
-          <w:ilvl w:val="0"/>
-          <w:numId w:val="4"/>
-        </w:numPr>
-      </w:pPr>
-      <w:r>
-        <w:t>Connect neuron x2 from the input layer to output neuron h1 in the second layer</w:t>
-      </w:r>
-    </w:p>
-    <w:p>
-      <w:pPr>
-        <w:pStyle w:val="ListParagraph"/>
-        <w:numPr>
-          <w:ilvl w:val="0"/>
-          <w:numId w:val="4"/>
-        </w:numPr>
-      </w:pPr>
-      <w:r>
-        <w:t>Connect neuron h1 from the second layer to output neuron h2 in the third layer</w:t>
-      </w:r>
-    </w:p>
-    <w:p>
-      <w:pPr>
-        <w:pStyle w:val="ListParagraph"/>
-        <w:numPr>
-          <w:ilvl w:val="0"/>
-          <w:numId w:val="4"/>
-        </w:numPr>
-      </w:pPr>
-      <w:r>
-        <w:t>Connect neuron h2 from the second layer to output neuron h1 in the second layer</w:t>
-      </w:r>
-    </w:p>
-    <w:p>
-      <w:pPr>
-        <w:pStyle w:val="ListParagraph"/>
-        <w:numPr>
-          <w:ilvl w:val="0"/>
-          <w:numId w:val="4"/>
-        </w:numPr>
-      </w:pPr>
-      <w:r>
-        <w:t>4.</w:t>
-      </w:r>
-    </w:p>
-    <w:p>
-      <w:pPr>
-        <w:pStyle w:val="ListParagraph"/>
-        <w:numPr>
-          <w:ilvl w:val="0"/>
-          <w:numId w:val="4"/>
-        </w:numPr>
-      </w:pPr>
-      <w:r>
-        <w:t>Question 4</w:t>
-      </w:r>
-    </w:p>
-    <w:p>
-      <w:pPr>
-        <w:pStyle w:val="ListParagraph"/>
-        <w:numPr>
-          <w:ilvl w:val="0"/>
-          <w:numId w:val="4"/>
-        </w:numPr>
-      </w:pPr>
-      <w:r>
-        <w:t>In the general form of forward computation, the weight matrix W(l)W(l) and bias vector b(l)b(l)are used to connect?</w:t>
-      </w:r>
-    </w:p>
-    <w:p>
-      <w:pPr>
-        <w:pStyle w:val="ListParagraph"/>
-        <w:numPr>
-          <w:ilvl w:val="0"/>
-          <w:numId w:val="4"/>
-        </w:numPr>
-      </w:pPr>
-      <w:r>
-        <w:t>1 point</w:t>
-      </w:r>
-    </w:p>
-    <w:p>
-      <w:pPr>
-        <w:pStyle w:val="ListParagraph"/>
-        <w:numPr>
-          <w:ilvl w:val="0"/>
-          <w:numId w:val="4"/>
-        </w:numPr>
-      </w:pPr>
-      <w:r>
-        <w:t>Pre-activation z(l)z(l) and activation a(l)a(l)</w:t>
-      </w:r>
-    </w:p>
-    <w:p>
-      <w:pPr>
-        <w:pStyle w:val="ListParagraph"/>
-        <w:numPr>
-          <w:ilvl w:val="0"/>
-          <w:numId w:val="4"/>
-        </w:numPr>
-      </w:pPr>
-      <w:r>
-        <w:t>Pre-activation z(l+</w:t>
-      </w:r>
-      <w:proofErr w:type="gramStart"/>
-      <w:r>
-        <w:t>1)z</w:t>
-      </w:r>
-      <w:proofErr w:type="gramEnd"/>
-      <w:r>
-        <w:t>(l+1) and activation a(l)a(l)</w:t>
-      </w:r>
-    </w:p>
-    <w:p>
-      <w:pPr>
-        <w:pStyle w:val="ListParagraph"/>
-        <w:numPr>
-          <w:ilvl w:val="0"/>
-          <w:numId w:val="4"/>
-        </w:numPr>
-      </w:pPr>
-      <w:r>
-        <w:t>Pre-activation z(l)z(l) and activation a(l+</w:t>
-      </w:r>
-      <w:proofErr w:type="gramStart"/>
-      <w:r>
-        <w:t>1)a</w:t>
-      </w:r>
-      <w:proofErr w:type="gramEnd"/>
-      <w:r>
-        <w:t>(l+1)</w:t>
-      </w:r>
-    </w:p>
-    <w:p>
-      <w:pPr>
-        <w:pStyle w:val="ListParagraph"/>
-        <w:numPr>
-          <w:ilvl w:val="0"/>
-          <w:numId w:val="4"/>
-        </w:numPr>
-      </w:pPr>
-      <w:r>
-        <w:t>Pre-activation z(l+</w:t>
-      </w:r>
-      <w:proofErr w:type="gramStart"/>
-      <w:r>
-        <w:t>1)z</w:t>
-      </w:r>
-      <w:proofErr w:type="gramEnd"/>
-      <w:r>
-        <w:t>(l+1) and activation a(l+1)a(l+1)</w:t>
-      </w:r>
-    </w:p>
-    <w:p>
-      <w:pPr>
-        <w:pStyle w:val="ListParagraph"/>
-        <w:numPr>
-          <w:ilvl w:val="0"/>
-          <w:numId w:val="4"/>
-        </w:numPr>
-      </w:pPr>
-      <w:r>
-        <w:t>5.</w:t>
-      </w:r>
-    </w:p>
-    <w:p>
-      <w:pPr>
-        <w:pStyle w:val="ListParagraph"/>
-        <w:numPr>
-          <w:ilvl w:val="0"/>
-          <w:numId w:val="4"/>
-        </w:numPr>
-      </w:pPr>
-      <w:r>
-        <w:t>Question 5</w:t>
-      </w:r>
-    </w:p>
-    <w:p>
-      <w:pPr>
-        <w:pStyle w:val="ListParagraph"/>
-        <w:numPr>
-          <w:ilvl w:val="0"/>
-          <w:numId w:val="4"/>
-        </w:numPr>
-      </w:pPr>
-      <w:r>
-        <w:t xml:space="preserve">What is true about back propagation? </w:t>
-      </w:r>
-    </w:p>
-    <w:p>
-      <w:pPr>
-        <w:pStyle w:val="ListParagraph"/>
-        <w:numPr>
-          <w:ilvl w:val="0"/>
-          <w:numId w:val="4"/>
-        </w:numPr>
-      </w:pPr>
-      <w:r>
-        <w:t>1 point</w:t>
-      </w:r>
-    </w:p>
-    <w:p>
-      <w:pPr>
-        <w:pStyle w:val="ListParagraph"/>
-        <w:numPr>
-          <w:ilvl w:val="0"/>
-          <w:numId w:val="4"/>
-        </w:numPr>
-      </w:pPr>
-      <w:r>
-        <w:t>Back propagation is an efficient way to compute derivatives on parameters on a neural network.</w:t>
-      </w:r>
-    </w:p>
-    <w:p>
-      <w:pPr>
-        <w:pStyle w:val="ListParagraph"/>
-        <w:numPr>
-          <w:ilvl w:val="0"/>
-          <w:numId w:val="4"/>
-        </w:numPr>
-      </w:pPr>
-      <w:r>
-        <w:t>Back propagation does not require any form of forward pass of the neural network.</w:t>
-      </w:r>
-    </w:p>
-    <w:p>
-      <w:pPr>
-        <w:pStyle w:val="ListParagraph"/>
-        <w:numPr>
-          <w:ilvl w:val="0"/>
-          <w:numId w:val="4"/>
-        </w:numPr>
-      </w:pPr>
-      <w:r>
-        <w:t>Most deep learning packages require users to specify the derivatives of each layer in order to perform back propagation</w:t>
-      </w:r>
-    </w:p>
-    <w:p>
-      <w:pPr>
-        <w:pStyle w:val="ListParagraph"/>
-        <w:numPr>
-          <w:ilvl w:val="0"/>
-          <w:numId w:val="4"/>
-        </w:numPr>
-      </w:pPr>
-      <w:r>
-        <w:t xml:space="preserve">Back propagation is a new algorithm invented specifically for training deep learning models. </w:t>
-      </w:r>
-    </w:p>
-    <w:p>
-      <w:pPr>
-        <w:pStyle w:val="ListParagraph"/>
-        <w:numPr>
-          <w:ilvl w:val="0"/>
-          <w:numId w:val="4"/>
-        </w:numPr>
-      </w:pPr>
-      <w:r>
-        <w:t>6.</w:t>
-      </w:r>
-    </w:p>
-    <w:p>
-      <w:pPr>
-        <w:pStyle w:val="ListParagraph"/>
-        <w:numPr>
-          <w:ilvl w:val="0"/>
-          <w:numId w:val="4"/>
-        </w:numPr>
-      </w:pPr>
-      <w:r>
-        <w:t>Question 6</w:t>
-      </w:r>
-    </w:p>
-    <w:p>
-      <w:pPr>
-        <w:pStyle w:val="ListParagraph"/>
-        <w:numPr>
-          <w:ilvl w:val="0"/>
-          <w:numId w:val="4"/>
-        </w:numPr>
-      </w:pPr>
-      <w:r>
-        <w:t>Which is NOT true about Multilayer Neural Networks?</w:t>
-      </w:r>
-    </w:p>
-    <w:p>
-      <w:pPr>
-        <w:pStyle w:val="ListParagraph"/>
-        <w:numPr>
-          <w:ilvl w:val="0"/>
-          <w:numId w:val="4"/>
-        </w:numPr>
-      </w:pPr>
-      <w:r>
-        <w:t>1 point</w:t>
-      </w:r>
-    </w:p>
-    <w:p>
-      <w:pPr>
-        <w:pStyle w:val="ListParagraph"/>
-        <w:numPr>
-          <w:ilvl w:val="0"/>
-          <w:numId w:val="4"/>
-        </w:numPr>
-      </w:pPr>
-      <w:r>
-        <w:t>There is no bias term in the input layer.</w:t>
-      </w:r>
-    </w:p>
-    <w:p>
-      <w:pPr>
-        <w:pStyle w:val="ListParagraph"/>
-        <w:numPr>
-          <w:ilvl w:val="0"/>
-          <w:numId w:val="4"/>
-        </w:numPr>
-      </w:pPr>
-      <w:r>
-        <w:t xml:space="preserve">An activation function aa is applied before the linear combination </w:t>
-      </w:r>
-      <w:proofErr w:type="spellStart"/>
-      <w:r>
-        <w:t>zz</w:t>
-      </w:r>
-      <w:proofErr w:type="spellEnd"/>
-      <w:r>
-        <w:t xml:space="preserve">. </w:t>
-      </w:r>
-    </w:p>
-    <w:p>
-      <w:pPr>
-        <w:pStyle w:val="ListParagraph"/>
-        <w:numPr>
-          <w:ilvl w:val="0"/>
-          <w:numId w:val="4"/>
-        </w:numPr>
-      </w:pPr>
-      <w:r>
-        <w:t xml:space="preserve">The linear combination of layer 2 is computed as </w:t>
-      </w:r>
-    </w:p>
-    <w:p>
-      <w:pPr>
-        <w:pStyle w:val="ListParagraph"/>
-        <w:numPr>
-          <w:ilvl w:val="0"/>
-          <w:numId w:val="4"/>
-        </w:numPr>
-      </w:pPr>
-      <w:r>
-        <w:t>zi(</w:t>
-      </w:r>
-      <w:proofErr w:type="gramStart"/>
-      <w:r>
-        <w:t>2)=</w:t>
-      </w:r>
-      <w:proofErr w:type="gramEnd"/>
-      <w:r>
-        <w:t>∑j(</w:t>
-      </w:r>
-      <w:proofErr w:type="spellStart"/>
-      <w:r>
-        <w:t>wij</w:t>
-      </w:r>
-      <w:proofErr w:type="spellEnd"/>
-      <w:r>
-        <w:t>(1)</w:t>
-      </w:r>
-      <w:proofErr w:type="spellStart"/>
-      <w:r>
-        <w:t>xj+bj</w:t>
-      </w:r>
-      <w:proofErr w:type="spellEnd"/>
-      <w:r>
-        <w:t>)zi(2)=∑j(</w:t>
-      </w:r>
-      <w:proofErr w:type="spellStart"/>
-      <w:r>
-        <w:t>wij</w:t>
-      </w:r>
-      <w:proofErr w:type="spellEnd"/>
-      <w:r>
-        <w:t>(1)</w:t>
-      </w:r>
-      <w:proofErr w:type="spellStart"/>
-      <w:r>
-        <w:t>xj+bj</w:t>
-      </w:r>
-      <w:proofErr w:type="spellEnd"/>
-      <w:r>
-        <w:t>)</w:t>
-      </w:r>
-    </w:p>
-    <w:p>
-      <w:pPr>
-        <w:pStyle w:val="ListParagraph"/>
-        <w:numPr>
-          <w:ilvl w:val="0"/>
-          <w:numId w:val="4"/>
-        </w:numPr>
-      </w:pPr>
-      <w:r>
-        <w:t xml:space="preserve">Multilayer neural networks are computed more efficiently on GPU. </w:t>
-      </w:r>
-    </w:p>
-    <w:p>
-      <w:pPr>
-        <w:pStyle w:val="ListParagraph"/>
-        <w:numPr>
-          <w:ilvl w:val="0"/>
-          <w:numId w:val="4"/>
-        </w:numPr>
-      </w:pPr>
-      <w:r>
-        <w:t>7.</w:t>
-      </w:r>
-    </w:p>
-    <w:p>
-      <w:pPr>
-        <w:pStyle w:val="ListParagraph"/>
-        <w:numPr>
-          <w:ilvl w:val="0"/>
-          <w:numId w:val="4"/>
-        </w:numPr>
-      </w:pPr>
-      <w:r>
-        <w:t>Question 7</w:t>
-      </w:r>
-    </w:p>
-    <w:p>
-      <w:pPr>
-        <w:pStyle w:val="ListParagraph"/>
-        <w:numPr>
-          <w:ilvl w:val="0"/>
-          <w:numId w:val="4"/>
-        </w:numPr>
-      </w:pPr>
-      <w:r>
-        <w:t xml:space="preserve">Which is NOT true in the readmission study using DNN? </w:t>
-      </w:r>
-    </w:p>
-    <w:p>
-      <w:pPr>
-        <w:pStyle w:val="ListParagraph"/>
-        <w:numPr>
-          <w:ilvl w:val="0"/>
-          <w:numId w:val="4"/>
-        </w:numPr>
-      </w:pPr>
-      <w:r>
-        <w:t>1 point</w:t>
-      </w:r>
-    </w:p>
-    <w:p>
-      <w:pPr>
-        <w:pStyle w:val="ListParagraph"/>
-        <w:numPr>
-          <w:ilvl w:val="0"/>
-          <w:numId w:val="4"/>
-        </w:numPr>
-      </w:pPr>
-      <w:r>
-        <w:t xml:space="preserve">Multiple layers of DNN can help construct better features before the final classification layer. </w:t>
-      </w:r>
-    </w:p>
-    <w:p>
-      <w:pPr>
-        <w:pStyle w:val="ListParagraph"/>
-        <w:numPr>
-          <w:ilvl w:val="0"/>
-          <w:numId w:val="4"/>
-        </w:numPr>
-      </w:pPr>
-      <w:r>
-        <w:t xml:space="preserve">Separate DNNs are trained for the 5 different disease cohorts. </w:t>
-      </w:r>
-    </w:p>
-    <w:p>
-      <w:pPr>
-        <w:pStyle w:val="ListParagraph"/>
-        <w:numPr>
-          <w:ilvl w:val="0"/>
-          <w:numId w:val="4"/>
-        </w:numPr>
-      </w:pPr>
-      <w:r>
-        <w:t xml:space="preserve">DNN models achieved better accuracy than logistic regression models in this study. </w:t>
-      </w:r>
-    </w:p>
-    <w:p>
-      <w:pPr>
-        <w:pStyle w:val="ListParagraph"/>
-        <w:numPr>
-          <w:ilvl w:val="0"/>
-          <w:numId w:val="4"/>
-        </w:numPr>
-      </w:pPr>
-      <w:r>
-        <w:t xml:space="preserve">DNN can provide a clear interpretation of its prediction. </w:t>
-      </w:r>
-    </w:p>
-    <w:p>
-      <w:pPr>
-        <w:pStyle w:val="ListParagraph"/>
-        <w:numPr>
-          <w:ilvl w:val="0"/>
-          <w:numId w:val="4"/>
-        </w:numPr>
-      </w:pPr>
-      <w:r>
-        <w:t>8.</w:t>
-      </w:r>
-    </w:p>
-    <w:p>
-      <w:pPr>
-        <w:pStyle w:val="ListParagraph"/>
-        <w:numPr>
-          <w:ilvl w:val="0"/>
-          <w:numId w:val="4"/>
-        </w:numPr>
-      </w:pPr>
-      <w:r>
-        <w:t>Question 8</w:t>
-      </w:r>
-    </w:p>
-    <w:p>
-      <w:pPr>
-        <w:pStyle w:val="ListParagraph"/>
-        <w:numPr>
-          <w:ilvl w:val="0"/>
-          <w:numId w:val="4"/>
-        </w:numPr>
-      </w:pPr>
-      <w:r>
-        <w:t>Which of the following forward computation equation is NOT correct?</w:t>
-      </w:r>
-    </w:p>
-    <w:p>
-      <w:pPr>
-        <w:pStyle w:val="ListParagraph"/>
-        <w:numPr>
-          <w:ilvl w:val="0"/>
-          <w:numId w:val="4"/>
-        </w:numPr>
-      </w:pPr>
-      <w:r>
-        <w:t>1 point</w:t>
-      </w:r>
-    </w:p>
-    <w:p>
-      <w:pPr>
-        <w:pStyle w:val="ListParagraph"/>
-        <w:numPr>
-          <w:ilvl w:val="0"/>
-          <w:numId w:val="4"/>
-        </w:numPr>
-      </w:pPr>
-      <w:r>
-        <w:t>z1(</w:t>
-      </w:r>
-      <w:proofErr w:type="gramStart"/>
-      <w:r>
-        <w:t>2)=</w:t>
-      </w:r>
-      <w:proofErr w:type="gramEnd"/>
-      <w:r>
-        <w:t>∑j(w1j(1)</w:t>
-      </w:r>
-      <w:proofErr w:type="spellStart"/>
-      <w:r>
-        <w:t>xj+bj</w:t>
-      </w:r>
-      <w:proofErr w:type="spellEnd"/>
-      <w:r>
-        <w:t>(1))z1(2)=∑j(w1j(1)</w:t>
-      </w:r>
-      <w:proofErr w:type="spellStart"/>
-      <w:r>
-        <w:t>xj+bj</w:t>
-      </w:r>
-      <w:proofErr w:type="spellEnd"/>
-      <w:r>
-        <w:t>(1))</w:t>
-      </w:r>
-    </w:p>
-    <w:p>
-      <w:pPr>
-        <w:pStyle w:val="ListParagraph"/>
-        <w:numPr>
-          <w:ilvl w:val="0"/>
-          <w:numId w:val="4"/>
-        </w:numPr>
-      </w:pPr>
-      <w:r>
-        <w:t>a1(</w:t>
-      </w:r>
-      <w:proofErr w:type="gramStart"/>
-      <w:r>
-        <w:t>2)=</w:t>
-      </w:r>
-      <w:proofErr w:type="gramEnd"/>
-      <w:r>
-        <w:t>g(2)(z1(2))a1(2)=g(2)(z1(2))</w:t>
-      </w:r>
-    </w:p>
-    <w:p>
-      <w:pPr>
-        <w:pStyle w:val="ListParagraph"/>
-        <w:numPr>
-          <w:ilvl w:val="0"/>
-          <w:numId w:val="4"/>
-        </w:numPr>
-      </w:pPr>
-      <w:r>
-        <w:t>a2(</w:t>
-      </w:r>
-      <w:proofErr w:type="gramStart"/>
-      <w:r>
-        <w:t>2)=</w:t>
-      </w:r>
-      <w:proofErr w:type="gramEnd"/>
-      <w:r>
-        <w:t>g(1)(z2(1))a2(2)=g(1)(z2(1))</w:t>
-      </w:r>
-    </w:p>
-    <w:p>
-      <w:pPr>
-        <w:pStyle w:val="ListParagraph"/>
-        <w:numPr>
-          <w:ilvl w:val="0"/>
-          <w:numId w:val="4"/>
-        </w:numPr>
-      </w:pPr>
-      <w:r>
-        <w:t>z2(</w:t>
-      </w:r>
-      <w:proofErr w:type="gramStart"/>
-      <w:r>
-        <w:t>3)=</w:t>
-      </w:r>
-      <w:proofErr w:type="gramEnd"/>
-      <w:r>
-        <w:t>∑j(w2j(2)</w:t>
-      </w:r>
-      <w:proofErr w:type="spellStart"/>
-      <w:r>
-        <w:t>aj</w:t>
-      </w:r>
-      <w:proofErr w:type="spellEnd"/>
-      <w:r>
-        <w:t>(2)+</w:t>
-      </w:r>
-      <w:proofErr w:type="spellStart"/>
-      <w:r>
-        <w:t>bj</w:t>
-      </w:r>
-      <w:proofErr w:type="spellEnd"/>
-      <w:r>
-        <w:t>(2))z2(3)=∑j(w2j(2)</w:t>
-      </w:r>
-      <w:proofErr w:type="spellStart"/>
-      <w:r>
-        <w:t>aj</w:t>
-      </w:r>
-      <w:proofErr w:type="spellEnd"/>
-      <w:r>
-        <w:t>(2)+</w:t>
-      </w:r>
-      <w:proofErr w:type="spellStart"/>
-      <w:r>
-        <w:t>bj</w:t>
-      </w:r>
-      <w:proofErr w:type="spellEnd"/>
-      <w:r>
-        <w:t>(2))</w:t>
-      </w:r>
-    </w:p>
-    <w:p>
-      <w:pPr>
-        <w:pStyle w:val="ListParagraph"/>
-        <w:numPr>
-          <w:ilvl w:val="0"/>
-          <w:numId w:val="4"/>
-        </w:numPr>
-      </w:pPr>
-      <w:r>
-        <w:lastRenderedPageBreak/>
-        <w:t>9.</w:t>
-      </w:r>
-    </w:p>
-    <w:p>
-      <w:pPr>
-        <w:pStyle w:val="ListParagraph"/>
-        <w:numPr>
-          <w:ilvl w:val="0"/>
-          <w:numId w:val="4"/>
-        </w:numPr>
-      </w:pPr>
-      <w:r>
-        <w:t>Question 9</w:t>
-      </w:r>
-    </w:p>
-    <w:p>
-      <w:pPr>
-        <w:pStyle w:val="ListParagraph"/>
-        <w:numPr>
-          <w:ilvl w:val="0"/>
-          <w:numId w:val="4"/>
-        </w:numPr>
-      </w:pPr>
-      <w:r>
-        <w:t>Why do you think DNN is a good model for QSAR applications?</w:t>
-      </w:r>
-    </w:p>
-    <w:p>
-      <w:pPr>
-        <w:pStyle w:val="ListParagraph"/>
-        <w:numPr>
-          <w:ilvl w:val="0"/>
-          <w:numId w:val="4"/>
-        </w:numPr>
-      </w:pPr>
-      <w:r>
-        <w:t>1 point</w:t>
-      </w:r>
-    </w:p>
-    <w:p>
-      <w:pPr>
-        <w:pStyle w:val="ListParagraph"/>
-        <w:numPr>
-          <w:ilvl w:val="0"/>
-          <w:numId w:val="4"/>
-        </w:numPr>
-      </w:pPr>
-      <w:r>
-        <w:t>Your answer cannot be more than 10000 characters.</w:t>
-      </w:r>
-    </w:p>
-    <w:p>
-      <w:pPr>
-        <w:pStyle w:val="ListParagraph"/>
-        <w:numPr>
-          <w:ilvl w:val="0"/>
-          <w:numId w:val="4"/>
-        </w:numPr>
-      </w:pPr>
-      <w:r>
-        <w:t>10.</w:t>
-      </w:r>
-    </w:p>
-    <w:p>
-      <w:pPr>
-        <w:pStyle w:val="ListParagraph"/>
-        <w:numPr>
-          <w:ilvl w:val="0"/>
-          <w:numId w:val="4"/>
-        </w:numPr>
-      </w:pPr>
-      <w:r>
-        <w:t>Question 10</w:t>
-      </w:r>
-    </w:p>
-    <w:p>
-      <w:pPr>
-        <w:pStyle w:val="ListParagraph"/>
-        <w:numPr>
-          <w:ilvl w:val="0"/>
-          <w:numId w:val="4"/>
-        </w:numPr>
-      </w:pPr>
-      <w:r>
-        <w:t xml:space="preserve"> Which one is NOT true about hospital readmission?</w:t>
-      </w:r>
-    </w:p>
-    <w:p>
-      <w:pPr>
-        <w:pStyle w:val="ListParagraph"/>
-        <w:numPr>
-          <w:ilvl w:val="0"/>
-          <w:numId w:val="4"/>
-        </w:numPr>
-      </w:pPr>
-      <w:r>
-        <w:t>1 point</w:t>
-      </w:r>
-    </w:p>
-    <w:p>
-      <w:pPr>
-        <w:pStyle w:val="ListParagraph"/>
-        <w:numPr>
-          <w:ilvl w:val="0"/>
-          <w:numId w:val="4"/>
-        </w:numPr>
-      </w:pPr>
-      <w:r>
-        <w:t xml:space="preserve">Readmission often indicates low-quality in the original admission. </w:t>
-      </w:r>
-    </w:p>
-    <w:p>
-      <w:pPr>
-        <w:pStyle w:val="ListParagraph"/>
-        <w:numPr>
-          <w:ilvl w:val="0"/>
-          <w:numId w:val="4"/>
-        </w:numPr>
-      </w:pPr>
-      <w:r>
-        <w:t>Different neural models can be trained for readmission for different diseases.</w:t>
-      </w:r>
-    </w:p>
-    <w:p>
-      <w:pPr>
-        <w:pStyle w:val="ListParagraph"/>
-        <w:numPr>
-          <w:ilvl w:val="0"/>
-          <w:numId w:val="4"/>
-        </w:numPr>
-      </w:pPr>
-      <w:r>
-        <w:t>It is essential to identify a small number of relevant features for predicting readmission using deep neural networks.</w:t>
-      </w:r>
-    </w:p>
-    <w:p>
-      <w:pPr>
-        <w:pStyle w:val="ListParagraph"/>
-        <w:numPr>
-          <w:ilvl w:val="0"/>
-          <w:numId w:val="4"/>
-        </w:numPr>
-      </w:pPr>
-      <w:r>
         <w:t>Readmission can happen due to non-clinical reasons such as social determinants of health.</w:t>
       </w:r>
-    </w:p>
-    <w:p>
-      <w:pPr>
-        <w:pStyle w:val="ListParagraph"/>
-        <w:numPr>
-          <w:ilvl w:val="0"/>
-          <w:numId w:val="4"/>
-        </w:numPr>
-      </w:pPr>
     </w:p>
     <w:sectPr>
       <w:pgSz w:w="11906" w:h="16838"/>
@@ -2994,7 +3015,7 @@
         <w:rFonts w:hint="default"/>
       </w:rPr>
     </w:lvl>
-    <w:lvl w:ilvl="1" w:tplc="0C090019" w:tentative="1">
+    <w:lvl w:ilvl="1" w:tplc="0C090019">
       <w:start w:val="1"/>
       <w:numFmt w:val="lowerLetter"/>
       <w:lvlText w:val="%2."/>

</xml_diff>